<commit_message>
Updated scheme naming in word documentation
</commit_message>
<xml_diff>
--- a/documentation/Nowa dokumnetacja/Dokumentacja projektu.docx
+++ b/documentation/Nowa dokumnetacja/Dokumentacja projektu.docx
@@ -1,10 +1,10 @@
 
 <file path=word/document.xml><?xml version="1.0" encoding="utf-8"?>
-<w:document xmlns:wpc="http://schemas.microsoft.com/office/word/2010/wordprocessingCanvas" xmlns:cx="http://schemas.microsoft.com/office/drawing/2014/chartex" xmlns:cx1="http://schemas.microsoft.com/office/drawing/2015/9/8/chartex" xmlns:cx2="http://schemas.microsoft.com/office/drawing/2015/10/21/chartex" xmlns:cx3="http://schemas.microsoft.com/office/drawing/2016/5/9/chartex" xmlns:cx4="http://schemas.microsoft.com/office/drawing/2016/5/10/chartex" xmlns:cx5="http://schemas.microsoft.com/office/drawing/2016/5/11/chartex" xmlns:cx6="http://schemas.microsoft.com/office/drawing/2016/5/12/chartex" xmlns:cx7="http://schemas.microsoft.com/office/drawing/2016/5/13/chartex" xmlns:cx8="http://schemas.microsoft.com/office/drawing/2016/5/14/chartex" xmlns:mc="http://schemas.openxmlformats.org/markup-compatibility/2006" xmlns:aink="http://schemas.microsoft.com/office/drawing/2016/ink" xmlns:am3d="http://schemas.microsoft.com/office/drawing/2017/model3d" xmlns:o="urn:schemas-microsoft-com:office:office" xmlns:oel="http://schemas.microsoft.com/office/2019/extlst" xmlns:r="http://schemas.openxmlformats.org/officeDocument/2006/relationships" xmlns:m="http://schemas.openxmlformats.org/officeDocument/2006/math" xmlns:v="urn:schemas-microsoft-com:vml" xmlns:wp14="http://schemas.microsoft.com/office/word/2010/wordprocessingDrawing" xmlns:wp="http://schemas.openxmlformats.org/drawingml/2006/wordprocessingDrawing" xmlns:w10="urn:schemas-microsoft-com:office:word" xmlns:w="http://schemas.openxmlformats.org/wordprocessingml/2006/main" xmlns:w14="http://schemas.microsoft.com/office/word/2010/wordml" xmlns:w15="http://schemas.microsoft.com/office/word/2012/wordml" xmlns:w16cex="http://schemas.microsoft.com/office/word/2018/wordml/cex" xmlns:w16cid="http://schemas.microsoft.com/office/word/2016/wordml/cid" xmlns:w16="http://schemas.microsoft.com/office/word/2018/wordml" xmlns:w16du="http://schemas.microsoft.com/office/word/2023/wordml/word16du" xmlns:w16sdtdh="http://schemas.microsoft.com/office/word/2020/wordml/sdtdatahash" xmlns:w16se="http://schemas.microsoft.com/office/word/2015/wordml/symex" xmlns:wpg="http://schemas.microsoft.com/office/word/2010/wordprocessingGroup" xmlns:wpi="http://schemas.microsoft.com/office/word/2010/wordprocessingInk" xmlns:wne="http://schemas.microsoft.com/office/word/2006/wordml" xmlns:wps="http://schemas.microsoft.com/office/word/2010/wordprocessingShape" mc:Ignorable="w14 w15 w16se w16cid w16 w16cex w16sdtdh wp14">
+<w:document xmlns:wpc="http://schemas.microsoft.com/office/word/2010/wordprocessingCanvas" xmlns:cx="http://schemas.microsoft.com/office/drawing/2014/chartex" xmlns:cx1="http://schemas.microsoft.com/office/drawing/2015/9/8/chartex" xmlns:cx2="http://schemas.microsoft.com/office/drawing/2015/10/21/chartex" xmlns:cx3="http://schemas.microsoft.com/office/drawing/2016/5/9/chartex" xmlns:cx4="http://schemas.microsoft.com/office/drawing/2016/5/10/chartex" xmlns:cx5="http://schemas.microsoft.com/office/drawing/2016/5/11/chartex" xmlns:cx6="http://schemas.microsoft.com/office/drawing/2016/5/12/chartex" xmlns:cx7="http://schemas.microsoft.com/office/drawing/2016/5/13/chartex" xmlns:cx8="http://schemas.microsoft.com/office/drawing/2016/5/14/chartex" xmlns:mc="http://schemas.openxmlformats.org/markup-compatibility/2006" xmlns:aink="http://schemas.microsoft.com/office/drawing/2016/ink" xmlns:am3d="http://schemas.microsoft.com/office/drawing/2017/model3d" xmlns:o="urn:schemas-microsoft-com:office:office" xmlns:oel="http://schemas.microsoft.com/office/2019/extlst" xmlns:r="http://schemas.openxmlformats.org/officeDocument/2006/relationships" xmlns:m="http://schemas.openxmlformats.org/officeDocument/2006/math" xmlns:v="urn:schemas-microsoft-com:vml" xmlns:wp14="http://schemas.microsoft.com/office/word/2010/wordprocessingDrawing" xmlns:wp="http://schemas.openxmlformats.org/drawingml/2006/wordprocessingDrawing" xmlns:w10="urn:schemas-microsoft-com:office:word" xmlns:w="http://schemas.openxmlformats.org/wordprocessingml/2006/main" xmlns:w14="http://schemas.microsoft.com/office/word/2010/wordml" xmlns:w15="http://schemas.microsoft.com/office/word/2012/wordml" xmlns:w16cex="http://schemas.microsoft.com/office/word/2018/wordml/cex" xmlns:w16cid="http://schemas.microsoft.com/office/word/2016/wordml/cid" xmlns:w16="http://schemas.microsoft.com/office/word/2018/wordml" xmlns:w16sdtdh="http://schemas.microsoft.com/office/word/2020/wordml/sdtdatahash" xmlns:w16se="http://schemas.microsoft.com/office/word/2015/wordml/symex" xmlns:wpg="http://schemas.microsoft.com/office/word/2010/wordprocessingGroup" xmlns:wpi="http://schemas.microsoft.com/office/word/2010/wordprocessingInk" xmlns:wne="http://schemas.microsoft.com/office/word/2006/wordml" xmlns:wps="http://schemas.microsoft.com/office/word/2010/wordprocessingShape" mc:Ignorable="w14 w15 w16se w16cid w16 w16cex w16sdtdh wp14">
   <w:body>
     <w:p>
       <w:pPr>
-        <w:pStyle w:val="Tytu"/>
+        <w:pStyle w:val="Title"/>
         <w:jc w:val="center"/>
       </w:pPr>
       <w:r>
@@ -40,25 +40,13 @@
       <w:hyperlink r:id="rId5" w:history="1">
         <w:r>
           <w:rPr>
-            <w:rStyle w:val="Hipercze"/>
+            <w:rStyle w:val="Hyperlink"/>
           </w:rPr>
-          <w:t>Repozytoriu</w:t>
+          <w:t>Repozytorium GitHu</w:t>
         </w:r>
         <w:r>
           <w:rPr>
-            <w:rStyle w:val="Hipercze"/>
-          </w:rPr>
-          <w:t>m</w:t>
-        </w:r>
-        <w:r>
-          <w:rPr>
-            <w:rStyle w:val="Hipercze"/>
-          </w:rPr>
-          <w:t xml:space="preserve"> GitHu</w:t>
-        </w:r>
-        <w:r>
-          <w:rPr>
-            <w:rStyle w:val="Hipercze"/>
+            <w:rStyle w:val="Hyperlink"/>
           </w:rPr>
           <w:t>b</w:t>
         </w:r>
@@ -191,11 +179,20 @@
     </w:p>
     <w:p>
       <w:pPr>
-        <w:pStyle w:val="Podtytu"/>
+        <w:pStyle w:val="Subtitle"/>
       </w:pPr>
     </w:p>
     <w:sdt>
       <w:sdtPr>
+        <w:rPr>
+          <w:rFonts w:asciiTheme="minorHAnsi" w:eastAsiaTheme="minorHAnsi" w:hAnsiTheme="minorHAnsi" w:cstheme="minorBidi"/>
+          <w:color w:val="auto"/>
+          <w:kern w:val="2"/>
+          <w:sz w:val="22"/>
+          <w:szCs w:val="22"/>
+          <w:lang w:eastAsia="en-US"/>
+          <w14:ligatures w14:val="standardContextual"/>
+        </w:rPr>
         <w:id w:val="-950475730"/>
         <w:docPartObj>
           <w:docPartGallery w:val="Table of Contents"/>
@@ -204,21 +201,14 @@
       </w:sdtPr>
       <w:sdtEndPr>
         <w:rPr>
-          <w:rFonts w:asciiTheme="minorHAnsi" w:eastAsiaTheme="minorHAnsi" w:hAnsiTheme="minorHAnsi" w:cstheme="minorBidi"/>
           <w:b/>
           <w:bCs/>
-          <w:color w:val="auto"/>
-          <w:kern w:val="2"/>
-          <w:sz w:val="22"/>
-          <w:szCs w:val="22"/>
-          <w:lang w:eastAsia="en-US"/>
-          <w14:ligatures w14:val="standardContextual"/>
         </w:rPr>
       </w:sdtEndPr>
       <w:sdtContent>
         <w:p>
           <w:pPr>
-            <w:pStyle w:val="Nagwekspisutreci"/>
+            <w:pStyle w:val="TOCHeading"/>
           </w:pPr>
           <w:r>
             <w:t>Spis treści</w:t>
@@ -226,14 +216,14 @@
         </w:p>
         <w:p>
           <w:pPr>
-            <w:pStyle w:val="Spistreci1"/>
+            <w:pStyle w:val="TOC1"/>
             <w:tabs>
               <w:tab w:val="right" w:leader="dot" w:pos="9062"/>
             </w:tabs>
             <w:rPr>
               <w:rFonts w:eastAsiaTheme="minorEastAsia"/>
               <w:noProof/>
-              <w:lang w:eastAsia="pl-PL"/>
+              <w:lang w:val="en-US"/>
             </w:rPr>
           </w:pPr>
           <w:r>
@@ -245,10 +235,10 @@
           <w:r>
             <w:fldChar w:fldCharType="separate"/>
           </w:r>
-          <w:hyperlink w:anchor="_Toc151809373" w:history="1">
-            <w:r>
-              <w:rPr>
-                <w:rStyle w:val="Hipercze"/>
+          <w:hyperlink w:anchor="_Toc151817039" w:history="1">
+            <w:r>
+              <w:rPr>
+                <w:rStyle w:val="Hyperlink"/>
                 <w:noProof/>
               </w:rPr>
               <w:t>Opis projektu</w:t>
@@ -272,7 +262,7 @@
                 <w:noProof/>
                 <w:webHidden/>
               </w:rPr>
-              <w:instrText xml:space="preserve"> PAGEREF _Toc151809373 \h </w:instrText>
+              <w:instrText xml:space="preserve"> PAGEREF _Toc151817039 \h </w:instrText>
             </w:r>
             <w:r>
               <w:rPr>
@@ -305,23 +295,23 @@
         </w:p>
         <w:p>
           <w:pPr>
-            <w:pStyle w:val="Spistreci1"/>
+            <w:pStyle w:val="TOC1"/>
             <w:tabs>
               <w:tab w:val="right" w:leader="dot" w:pos="9062"/>
             </w:tabs>
             <w:rPr>
               <w:rFonts w:eastAsiaTheme="minorEastAsia"/>
               <w:noProof/>
-              <w:lang w:eastAsia="pl-PL"/>
+              <w:lang w:val="en-US"/>
             </w:rPr>
           </w:pPr>
-          <w:hyperlink w:anchor="_Toc151809374" w:history="1">
-            <w:r>
-              <w:rPr>
-                <w:rStyle w:val="Hipercze"/>
-                <w:noProof/>
-              </w:rPr>
-              <w:t>Schematy baz danych</w:t>
+          <w:hyperlink w:anchor="_Toc151817040" w:history="1">
+            <w:r>
+              <w:rPr>
+                <w:rStyle w:val="Hyperlink"/>
+                <w:noProof/>
+              </w:rPr>
+              <w:t>Schematy ERD</w:t>
             </w:r>
             <w:r>
               <w:rPr>
@@ -342,7 +332,7 @@
                 <w:noProof/>
                 <w:webHidden/>
               </w:rPr>
-              <w:instrText xml:space="preserve"> PAGEREF _Toc151809374 \h </w:instrText>
+              <w:instrText xml:space="preserve"> PAGEREF _Toc151817040 \h </w:instrText>
             </w:r>
             <w:r>
               <w:rPr>
@@ -375,20 +365,20 @@
         </w:p>
         <w:p>
           <w:pPr>
-            <w:pStyle w:val="Spistreci1"/>
+            <w:pStyle w:val="TOC1"/>
             <w:tabs>
               <w:tab w:val="right" w:leader="dot" w:pos="9062"/>
             </w:tabs>
             <w:rPr>
               <w:rFonts w:eastAsiaTheme="minorEastAsia"/>
               <w:noProof/>
-              <w:lang w:eastAsia="pl-PL"/>
+              <w:lang w:val="en-US"/>
             </w:rPr>
           </w:pPr>
-          <w:hyperlink w:anchor="_Toc151809375" w:history="1">
-            <w:r>
-              <w:rPr>
-                <w:rStyle w:val="Hipercze"/>
+          <w:hyperlink w:anchor="_Toc151817041" w:history="1">
+            <w:r>
+              <w:rPr>
+                <w:rStyle w:val="Hyperlink"/>
                 <w:noProof/>
               </w:rPr>
               <w:t>Schematy STD(State Transition Diagram)</w:t>
@@ -412,7 +402,7 @@
                 <w:noProof/>
                 <w:webHidden/>
               </w:rPr>
-              <w:instrText xml:space="preserve"> PAGEREF _Toc151809375 \h </w:instrText>
+              <w:instrText xml:space="preserve"> PAGEREF _Toc151817041 \h </w:instrText>
             </w:r>
             <w:r>
               <w:rPr>
@@ -445,20 +435,20 @@
         </w:p>
         <w:p>
           <w:pPr>
-            <w:pStyle w:val="Spistreci1"/>
+            <w:pStyle w:val="TOC1"/>
             <w:tabs>
               <w:tab w:val="right" w:leader="dot" w:pos="9062"/>
             </w:tabs>
             <w:rPr>
               <w:rFonts w:eastAsiaTheme="minorEastAsia"/>
               <w:noProof/>
-              <w:lang w:eastAsia="pl-PL"/>
+              <w:lang w:val="en-US"/>
             </w:rPr>
           </w:pPr>
-          <w:hyperlink w:anchor="_Toc151809376" w:history="1">
-            <w:r>
-              <w:rPr>
-                <w:rStyle w:val="Hipercze"/>
+          <w:hyperlink w:anchor="_Toc151817042" w:history="1">
+            <w:r>
+              <w:rPr>
+                <w:rStyle w:val="Hyperlink"/>
                 <w:noProof/>
               </w:rPr>
               <w:t>Diagramy DFD(Data Flow Diagram)</w:t>
@@ -482,7 +472,7 @@
                 <w:noProof/>
                 <w:webHidden/>
               </w:rPr>
-              <w:instrText xml:space="preserve"> PAGEREF _Toc151809376 \h </w:instrText>
+              <w:instrText xml:space="preserve"> PAGEREF _Toc151817042 \h </w:instrText>
             </w:r>
             <w:r>
               <w:rPr>
@@ -547,16 +537,16 @@
     <w:p/>
     <w:p>
       <w:pPr>
-        <w:pStyle w:val="Nagwek1"/>
-      </w:pPr>
-    </w:p>
-    <w:p/>
-    <w:p/>
-    <w:p>
-      <w:pPr>
-        <w:pStyle w:val="Nagwek1"/>
-      </w:pPr>
-      <w:bookmarkStart w:id="0" w:name="_Toc151809373"/>
+        <w:pStyle w:val="Heading1"/>
+      </w:pPr>
+    </w:p>
+    <w:p/>
+    <w:p/>
+    <w:p>
+      <w:pPr>
+        <w:pStyle w:val="Heading1"/>
+      </w:pPr>
+      <w:bookmarkStart w:id="0" w:name="_Toc151817039"/>
       <w:r>
         <w:lastRenderedPageBreak/>
         <w:t>Opis projektu</w:t>
@@ -707,33 +697,20 @@
     </w:p>
     <w:p>
       <w:pPr>
-        <w:pStyle w:val="Legenda"/>
+        <w:pStyle w:val="Caption"/>
         <w:jc w:val="center"/>
       </w:pPr>
       <w:r>
         <w:t xml:space="preserve">Rysunek </w:t>
       </w:r>
-      <w:r>
-        <w:fldChar w:fldCharType="begin"/>
-      </w:r>
-      <w:r>
-        <w:instrText xml:space="preserve"> SEQ Rysunek \* ARABIC </w:instrText>
-      </w:r>
-      <w:r>
-        <w:fldChar w:fldCharType="separate"/>
-      </w:r>
-      <w:r>
-        <w:rPr>
-          <w:noProof/>
-        </w:rPr>
-        <w:t>1</w:t>
-      </w:r>
-      <w:r>
-        <w:rPr>
-          <w:noProof/>
-        </w:rPr>
-        <w:fldChar w:fldCharType="end"/>
-      </w:r>
+      <w:fldSimple w:instr=" SEQ Rysunek \* ARABIC ">
+        <w:r>
+          <w:rPr>
+            <w:noProof/>
+          </w:rPr>
+          <w:t>1</w:t>
+        </w:r>
+      </w:fldSimple>
       <w:r>
         <w:t xml:space="preserve"> Schemat architektury</w:t>
       </w:r>
@@ -754,12 +731,15 @@
     <w:p/>
     <w:p>
       <w:pPr>
-        <w:pStyle w:val="Nagwek1"/>
-      </w:pPr>
-      <w:bookmarkStart w:id="1" w:name="_Toc151809374"/>
+        <w:pStyle w:val="Heading1"/>
+      </w:pPr>
+      <w:bookmarkStart w:id="1" w:name="_Toc151817040"/>
       <w:r>
         <w:lastRenderedPageBreak/>
-        <w:t>Schematy baz danych</w:t>
+        <w:t xml:space="preserve">Schematy </w:t>
+      </w:r>
+      <w:r>
+        <w:t>ERD</w:t>
       </w:r>
       <w:bookmarkEnd w:id="1"/>
     </w:p>
@@ -850,33 +830,20 @@
     </w:p>
     <w:p>
       <w:pPr>
-        <w:pStyle w:val="Legenda"/>
+        <w:pStyle w:val="Caption"/>
         <w:jc w:val="center"/>
       </w:pPr>
       <w:r>
         <w:t xml:space="preserve">Rysunek </w:t>
       </w:r>
-      <w:r>
-        <w:fldChar w:fldCharType="begin"/>
-      </w:r>
-      <w:r>
-        <w:instrText xml:space="preserve"> SEQ Rysunek \* ARABIC </w:instrText>
-      </w:r>
-      <w:r>
-        <w:fldChar w:fldCharType="separate"/>
-      </w:r>
-      <w:r>
-        <w:rPr>
-          <w:noProof/>
-        </w:rPr>
-        <w:t>2</w:t>
-      </w:r>
-      <w:r>
-        <w:rPr>
-          <w:noProof/>
-        </w:rPr>
-        <w:fldChar w:fldCharType="end"/>
-      </w:r>
+      <w:fldSimple w:instr=" SEQ Rysunek \* ARABIC ">
+        <w:r>
+          <w:rPr>
+            <w:noProof/>
+          </w:rPr>
+          <w:t>2</w:t>
+        </w:r>
+      </w:fldSimple>
       <w:r>
         <w:t xml:space="preserve"> Baza </w:t>
       </w:r>
@@ -965,33 +932,20 @@
     </w:p>
     <w:p>
       <w:pPr>
-        <w:pStyle w:val="Legenda"/>
+        <w:pStyle w:val="Caption"/>
         <w:jc w:val="center"/>
       </w:pPr>
       <w:r>
         <w:t xml:space="preserve">Rysunek </w:t>
       </w:r>
-      <w:r>
-        <w:fldChar w:fldCharType="begin"/>
-      </w:r>
-      <w:r>
-        <w:instrText xml:space="preserve"> SEQ Rysunek \* ARABIC </w:instrText>
-      </w:r>
-      <w:r>
-        <w:fldChar w:fldCharType="separate"/>
-      </w:r>
-      <w:r>
-        <w:rPr>
-          <w:noProof/>
-        </w:rPr>
-        <w:t>3</w:t>
-      </w:r>
-      <w:r>
-        <w:rPr>
-          <w:noProof/>
-        </w:rPr>
-        <w:fldChar w:fldCharType="end"/>
-      </w:r>
+      <w:fldSimple w:instr=" SEQ Rysunek \* ARABIC ">
+        <w:r>
+          <w:rPr>
+            <w:noProof/>
+          </w:rPr>
+          <w:t>3</w:t>
+        </w:r>
+      </w:fldSimple>
       <w:r>
         <w:t xml:space="preserve"> Baza </w:t>
       </w:r>
@@ -1003,9 +957,9 @@
     </w:p>
     <w:p>
       <w:pPr>
-        <w:pStyle w:val="Nagwek1"/>
-      </w:pPr>
-      <w:bookmarkStart w:id="2" w:name="_Toc151809375"/>
+        <w:pStyle w:val="Heading1"/>
+      </w:pPr>
+      <w:bookmarkStart w:id="2" w:name="_Toc151817041"/>
       <w:r>
         <w:lastRenderedPageBreak/>
         <w:t>Schematy STD(</w:t>
@@ -1093,30 +1047,20 @@
     </w:p>
     <w:p>
       <w:pPr>
-        <w:pStyle w:val="Legenda"/>
+        <w:pStyle w:val="Caption"/>
         <w:jc w:val="center"/>
       </w:pPr>
       <w:r>
         <w:t xml:space="preserve">Rysunek </w:t>
       </w:r>
-      <w:r>
-        <w:fldChar w:fldCharType="begin"/>
-      </w:r>
-      <w:r>
-        <w:instrText xml:space="preserve"> SEQ Rysunek \* ARABIC </w:instrText>
-      </w:r>
-      <w:r>
-        <w:fldChar w:fldCharType="separate"/>
-      </w:r>
-      <w:r>
-        <w:rPr>
-          <w:noProof/>
-        </w:rPr>
-        <w:t>4</w:t>
-      </w:r>
-      <w:r>
-        <w:fldChar w:fldCharType="end"/>
-      </w:r>
+      <w:fldSimple w:instr=" SEQ Rysunek \* ARABIC ">
+        <w:r>
+          <w:rPr>
+            <w:noProof/>
+          </w:rPr>
+          <w:t>4</w:t>
+        </w:r>
+      </w:fldSimple>
       <w:r>
         <w:t xml:space="preserve"> Dodawanie ogłoszenia</w:t>
       </w:r>
@@ -1183,30 +1127,20 @@
     </w:p>
     <w:p>
       <w:pPr>
-        <w:pStyle w:val="Legenda"/>
+        <w:pStyle w:val="Caption"/>
         <w:jc w:val="center"/>
       </w:pPr>
       <w:r>
         <w:t xml:space="preserve">Rysunek </w:t>
       </w:r>
-      <w:r>
-        <w:fldChar w:fldCharType="begin"/>
-      </w:r>
-      <w:r>
-        <w:instrText xml:space="preserve"> SEQ Rysunek \* ARABIC </w:instrText>
-      </w:r>
-      <w:r>
-        <w:fldChar w:fldCharType="separate"/>
-      </w:r>
-      <w:r>
-        <w:rPr>
-          <w:noProof/>
-        </w:rPr>
-        <w:t>5</w:t>
-      </w:r>
-      <w:r>
-        <w:fldChar w:fldCharType="end"/>
-      </w:r>
+      <w:fldSimple w:instr=" SEQ Rysunek \* ARABIC ">
+        <w:r>
+          <w:rPr>
+            <w:noProof/>
+          </w:rPr>
+          <w:t>5</w:t>
+        </w:r>
+      </w:fldSimple>
       <w:r>
         <w:t xml:space="preserve"> Logowanie</w:t>
       </w:r>
@@ -1273,30 +1207,20 @@
     </w:p>
     <w:p>
       <w:pPr>
-        <w:pStyle w:val="Legenda"/>
+        <w:pStyle w:val="Caption"/>
         <w:jc w:val="center"/>
       </w:pPr>
       <w:r>
         <w:t xml:space="preserve">Rysunek </w:t>
       </w:r>
-      <w:r>
-        <w:fldChar w:fldCharType="begin"/>
-      </w:r>
-      <w:r>
-        <w:instrText xml:space="preserve"> SEQ Rysunek \* ARABIC </w:instrText>
-      </w:r>
-      <w:r>
-        <w:fldChar w:fldCharType="separate"/>
-      </w:r>
-      <w:r>
-        <w:rPr>
-          <w:noProof/>
-        </w:rPr>
-        <w:t>6</w:t>
-      </w:r>
-      <w:r>
-        <w:fldChar w:fldCharType="end"/>
-      </w:r>
+      <w:fldSimple w:instr=" SEQ Rysunek \* ARABIC ">
+        <w:r>
+          <w:rPr>
+            <w:noProof/>
+          </w:rPr>
+          <w:t>6</w:t>
+        </w:r>
+      </w:fldSimple>
       <w:r>
         <w:t xml:space="preserve"> Rejestracja</w:t>
       </w:r>
@@ -1316,9 +1240,9 @@
     <w:p/>
     <w:p>
       <w:pPr>
-        <w:pStyle w:val="Nagwek1"/>
-      </w:pPr>
-      <w:bookmarkStart w:id="3" w:name="_Toc151809376"/>
+        <w:pStyle w:val="Heading1"/>
+      </w:pPr>
+      <w:bookmarkStart w:id="3" w:name="_Toc151817042"/>
       <w:r>
         <w:lastRenderedPageBreak/>
         <w:t>Diagramy DFD</w:t>
@@ -1404,30 +1328,20 @@
     </w:p>
     <w:p>
       <w:pPr>
-        <w:pStyle w:val="Legenda"/>
+        <w:pStyle w:val="Caption"/>
         <w:jc w:val="center"/>
       </w:pPr>
       <w:r>
         <w:t xml:space="preserve">Rysunek </w:t>
       </w:r>
-      <w:r>
-        <w:fldChar w:fldCharType="begin"/>
-      </w:r>
-      <w:r>
-        <w:instrText xml:space="preserve"> SEQ Rysunek \* ARABIC </w:instrText>
-      </w:r>
-      <w:r>
-        <w:fldChar w:fldCharType="separate"/>
-      </w:r>
-      <w:r>
-        <w:rPr>
-          <w:noProof/>
-        </w:rPr>
-        <w:t>7</w:t>
-      </w:r>
-      <w:r>
-        <w:fldChar w:fldCharType="end"/>
-      </w:r>
+      <w:fldSimple w:instr=" SEQ Rysunek \* ARABIC ">
+        <w:r>
+          <w:rPr>
+            <w:noProof/>
+          </w:rPr>
+          <w:t>7</w:t>
+        </w:r>
+      </w:fldSimple>
       <w:r>
         <w:t xml:space="preserve"> Diagram kontekstowy</w:t>
       </w:r>
@@ -1493,30 +1407,20 @@
     </w:p>
     <w:p>
       <w:pPr>
-        <w:pStyle w:val="Legenda"/>
+        <w:pStyle w:val="Caption"/>
         <w:jc w:val="center"/>
       </w:pPr>
       <w:r>
         <w:t xml:space="preserve">Rysunek </w:t>
       </w:r>
-      <w:r>
-        <w:fldChar w:fldCharType="begin"/>
-      </w:r>
-      <w:r>
-        <w:instrText xml:space="preserve"> SEQ Rysunek \* ARABIC </w:instrText>
-      </w:r>
-      <w:r>
-        <w:fldChar w:fldCharType="separate"/>
-      </w:r>
-      <w:r>
-        <w:rPr>
-          <w:noProof/>
-        </w:rPr>
-        <w:t>8</w:t>
-      </w:r>
-      <w:r>
-        <w:fldChar w:fldCharType="end"/>
-      </w:r>
+      <w:fldSimple w:instr=" SEQ Rysunek \* ARABIC ">
+        <w:r>
+          <w:rPr>
+            <w:noProof/>
+          </w:rPr>
+          <w:t>8</w:t>
+        </w:r>
+      </w:fldSimple>
       <w:r>
         <w:t xml:space="preserve"> Diagram ogólny</w:t>
       </w:r>
@@ -1582,30 +1486,20 @@
     </w:p>
     <w:p>
       <w:pPr>
-        <w:pStyle w:val="Legenda"/>
+        <w:pStyle w:val="Caption"/>
         <w:jc w:val="center"/>
       </w:pPr>
       <w:r>
         <w:t xml:space="preserve">Rysunek </w:t>
       </w:r>
-      <w:r>
-        <w:fldChar w:fldCharType="begin"/>
-      </w:r>
-      <w:r>
-        <w:instrText xml:space="preserve"> SEQ Rysunek \* ARABIC </w:instrText>
-      </w:r>
-      <w:r>
-        <w:fldChar w:fldCharType="separate"/>
-      </w:r>
-      <w:r>
-        <w:rPr>
-          <w:noProof/>
-        </w:rPr>
-        <w:t>9</w:t>
-      </w:r>
-      <w:r>
-        <w:fldChar w:fldCharType="end"/>
-      </w:r>
+      <w:fldSimple w:instr=" SEQ Rysunek \* ARABIC ">
+        <w:r>
+          <w:rPr>
+            <w:noProof/>
+          </w:rPr>
+          <w:t>9</w:t>
+        </w:r>
+      </w:fldSimple>
       <w:r>
         <w:t xml:space="preserve"> Diagram szczegółowy dodawania ogłoszenia do ulubionych</w:t>
       </w:r>
@@ -1672,30 +1566,20 @@
     </w:p>
     <w:p>
       <w:pPr>
-        <w:pStyle w:val="Legenda"/>
+        <w:pStyle w:val="Caption"/>
         <w:jc w:val="center"/>
       </w:pPr>
       <w:r>
         <w:t xml:space="preserve">Rysunek </w:t>
       </w:r>
-      <w:r>
-        <w:fldChar w:fldCharType="begin"/>
-      </w:r>
-      <w:r>
-        <w:instrText xml:space="preserve"> SEQ Rysunek \* ARABIC </w:instrText>
-      </w:r>
-      <w:r>
-        <w:fldChar w:fldCharType="separate"/>
-      </w:r>
-      <w:r>
-        <w:rPr>
-          <w:noProof/>
-        </w:rPr>
-        <w:t>10</w:t>
-      </w:r>
-      <w:r>
-        <w:fldChar w:fldCharType="end"/>
-      </w:r>
+      <w:fldSimple w:instr=" SEQ Rysunek \* ARABIC ">
+        <w:r>
+          <w:rPr>
+            <w:noProof/>
+          </w:rPr>
+          <w:t>10</w:t>
+        </w:r>
+      </w:fldSimple>
       <w:r>
         <w:t xml:space="preserve"> Diagram szczegółowy rejestracji użytkownika</w:t>
       </w:r>
@@ -1762,30 +1646,20 @@
     </w:p>
     <w:p>
       <w:pPr>
-        <w:pStyle w:val="Legenda"/>
+        <w:pStyle w:val="Caption"/>
         <w:jc w:val="center"/>
       </w:pPr>
       <w:r>
         <w:t xml:space="preserve">Rysunek </w:t>
       </w:r>
-      <w:r>
-        <w:fldChar w:fldCharType="begin"/>
-      </w:r>
-      <w:r>
-        <w:instrText xml:space="preserve"> SEQ Rysunek \* ARABIC </w:instrText>
-      </w:r>
-      <w:r>
-        <w:fldChar w:fldCharType="separate"/>
-      </w:r>
-      <w:r>
-        <w:rPr>
-          <w:noProof/>
-        </w:rPr>
-        <w:t>11</w:t>
-      </w:r>
-      <w:r>
-        <w:fldChar w:fldCharType="end"/>
-      </w:r>
+      <w:fldSimple w:instr=" SEQ Rysunek \* ARABIC ">
+        <w:r>
+          <w:rPr>
+            <w:noProof/>
+          </w:rPr>
+          <w:t>11</w:t>
+        </w:r>
+      </w:fldSimple>
       <w:r>
         <w:t xml:space="preserve"> Diagram szczegółowy dodawania nowego ogłoszenia</w:t>
       </w:r>
@@ -2197,15 +2071,15 @@
     <w:lsdException w:name="Unresolved Mention" w:semiHidden="1" w:unhideWhenUsed="1"/>
     <w:lsdException w:name="Smart Link" w:semiHidden="1" w:unhideWhenUsed="1"/>
   </w:latentStyles>
-  <w:style w:type="paragraph" w:default="1" w:styleId="Normalny">
+  <w:style w:type="paragraph" w:default="1" w:styleId="Normal">
     <w:name w:val="Normal"/>
     <w:qFormat/>
   </w:style>
-  <w:style w:type="paragraph" w:styleId="Nagwek1">
+  <w:style w:type="paragraph" w:styleId="Heading1">
     <w:name w:val="heading 1"/>
-    <w:basedOn w:val="Normalny"/>
-    <w:next w:val="Normalny"/>
-    <w:link w:val="Nagwek1Znak"/>
+    <w:basedOn w:val="Normal"/>
+    <w:next w:val="Normal"/>
+    <w:link w:val="Heading1Char"/>
     <w:uiPriority w:val="9"/>
     <w:qFormat/>
     <w:rsid w:val="00B3291D"/>
@@ -2222,13 +2096,13 @@
       <w:szCs w:val="32"/>
     </w:rPr>
   </w:style>
-  <w:style w:type="character" w:default="1" w:styleId="Domylnaczcionkaakapitu">
+  <w:style w:type="character" w:default="1" w:styleId="DefaultParagraphFont">
     <w:name w:val="Default Paragraph Font"/>
     <w:uiPriority w:val="1"/>
     <w:semiHidden/>
     <w:unhideWhenUsed/>
   </w:style>
-  <w:style w:type="table" w:default="1" w:styleId="Standardowy">
+  <w:style w:type="table" w:default="1" w:styleId="TableNormal">
     <w:name w:val="Normal Table"/>
     <w:uiPriority w:val="99"/>
     <w:semiHidden/>
@@ -2243,17 +2117,17 @@
       </w:tblCellMar>
     </w:tblPr>
   </w:style>
-  <w:style w:type="numbering" w:default="1" w:styleId="Bezlisty">
+  <w:style w:type="numbering" w:default="1" w:styleId="NoList">
     <w:name w:val="No List"/>
     <w:uiPriority w:val="99"/>
     <w:semiHidden/>
     <w:unhideWhenUsed/>
   </w:style>
-  <w:style w:type="paragraph" w:styleId="Tytu">
+  <w:style w:type="paragraph" w:styleId="Title">
     <w:name w:val="Title"/>
-    <w:basedOn w:val="Normalny"/>
-    <w:next w:val="Normalny"/>
-    <w:link w:val="TytuZnak"/>
+    <w:basedOn w:val="Normal"/>
+    <w:next w:val="Normal"/>
+    <w:link w:val="TitleChar"/>
     <w:uiPriority w:val="10"/>
     <w:qFormat/>
     <w:rsid w:val="00B3291D"/>
@@ -2269,10 +2143,10 @@
       <w:szCs w:val="56"/>
     </w:rPr>
   </w:style>
-  <w:style w:type="character" w:customStyle="1" w:styleId="TytuZnak">
-    <w:name w:val="Tytuł Znak"/>
-    <w:basedOn w:val="Domylnaczcionkaakapitu"/>
-    <w:link w:val="Tytu"/>
+  <w:style w:type="character" w:customStyle="1" w:styleId="TitleChar">
+    <w:name w:val="Title Char"/>
+    <w:basedOn w:val="DefaultParagraphFont"/>
+    <w:link w:val="Title"/>
     <w:uiPriority w:val="10"/>
     <w:rsid w:val="00B3291D"/>
     <w:rPr>
@@ -2283,10 +2157,10 @@
       <w:szCs w:val="56"/>
     </w:rPr>
   </w:style>
-  <w:style w:type="character" w:customStyle="1" w:styleId="Nagwek1Znak">
-    <w:name w:val="Nagłówek 1 Znak"/>
-    <w:basedOn w:val="Domylnaczcionkaakapitu"/>
-    <w:link w:val="Nagwek1"/>
+  <w:style w:type="character" w:customStyle="1" w:styleId="Heading1Char">
+    <w:name w:val="Heading 1 Char"/>
+    <w:basedOn w:val="DefaultParagraphFont"/>
+    <w:link w:val="Heading1"/>
     <w:uiPriority w:val="9"/>
     <w:rsid w:val="00B3291D"/>
     <w:rPr>
@@ -2296,11 +2170,11 @@
       <w:szCs w:val="32"/>
     </w:rPr>
   </w:style>
-  <w:style w:type="paragraph" w:styleId="Podtytu">
+  <w:style w:type="paragraph" w:styleId="Subtitle">
     <w:name w:val="Subtitle"/>
-    <w:basedOn w:val="Normalny"/>
-    <w:next w:val="Normalny"/>
-    <w:link w:val="PodtytuZnak"/>
+    <w:basedOn w:val="Normal"/>
+    <w:next w:val="Normal"/>
+    <w:link w:val="SubtitleChar"/>
     <w:uiPriority w:val="11"/>
     <w:qFormat/>
     <w:rsid w:val="00B3291D"/>
@@ -2315,10 +2189,10 @@
       <w:spacing w:val="15"/>
     </w:rPr>
   </w:style>
-  <w:style w:type="character" w:customStyle="1" w:styleId="PodtytuZnak">
-    <w:name w:val="Podtytuł Znak"/>
-    <w:basedOn w:val="Domylnaczcionkaakapitu"/>
-    <w:link w:val="Podtytu"/>
+  <w:style w:type="character" w:customStyle="1" w:styleId="SubtitleChar">
+    <w:name w:val="Subtitle Char"/>
+    <w:basedOn w:val="DefaultParagraphFont"/>
+    <w:link w:val="Subtitle"/>
     <w:uiPriority w:val="11"/>
     <w:rsid w:val="00B3291D"/>
     <w:rPr>
@@ -2327,10 +2201,10 @@
       <w:spacing w:val="15"/>
     </w:rPr>
   </w:style>
-  <w:style w:type="paragraph" w:styleId="Legenda">
+  <w:style w:type="paragraph" w:styleId="Caption">
     <w:name w:val="caption"/>
-    <w:basedOn w:val="Normalny"/>
-    <w:next w:val="Normalny"/>
+    <w:basedOn w:val="Normal"/>
+    <w:next w:val="Normal"/>
     <w:uiPriority w:val="35"/>
     <w:unhideWhenUsed/>
     <w:qFormat/>
@@ -2346,9 +2220,9 @@
       <w:szCs w:val="18"/>
     </w:rPr>
   </w:style>
-  <w:style w:type="character" w:styleId="Hipercze">
+  <w:style w:type="character" w:styleId="Hyperlink">
     <w:name w:val="Hyperlink"/>
-    <w:basedOn w:val="Domylnaczcionkaakapitu"/>
+    <w:basedOn w:val="DefaultParagraphFont"/>
     <w:uiPriority w:val="99"/>
     <w:unhideWhenUsed/>
     <w:rsid w:val="0041537D"/>
@@ -2357,9 +2231,9 @@
       <w:u w:val="single"/>
     </w:rPr>
   </w:style>
-  <w:style w:type="character" w:styleId="Nierozpoznanawzmianka">
+  <w:style w:type="character" w:styleId="UnresolvedMention">
     <w:name w:val="Unresolved Mention"/>
-    <w:basedOn w:val="Domylnaczcionkaakapitu"/>
+    <w:basedOn w:val="DefaultParagraphFont"/>
     <w:uiPriority w:val="99"/>
     <w:semiHidden/>
     <w:unhideWhenUsed/>
@@ -2369,9 +2243,9 @@
       <w:shd w:val="clear" w:color="auto" w:fill="E1DFDD"/>
     </w:rPr>
   </w:style>
-  <w:style w:type="character" w:styleId="UyteHipercze">
+  <w:style w:type="character" w:styleId="FollowedHyperlink">
     <w:name w:val="FollowedHyperlink"/>
-    <w:basedOn w:val="Domylnaczcionkaakapitu"/>
+    <w:basedOn w:val="DefaultParagraphFont"/>
     <w:uiPriority w:val="99"/>
     <w:semiHidden/>
     <w:unhideWhenUsed/>
@@ -2381,10 +2255,10 @@
       <w:u w:val="single"/>
     </w:rPr>
   </w:style>
-  <w:style w:type="paragraph" w:styleId="Nagwekspisutreci">
+  <w:style w:type="paragraph" w:styleId="TOCHeading">
     <w:name w:val="TOC Heading"/>
-    <w:basedOn w:val="Nagwek1"/>
-    <w:next w:val="Normalny"/>
+    <w:basedOn w:val="Heading1"/>
+    <w:next w:val="Normal"/>
     <w:uiPriority w:val="39"/>
     <w:unhideWhenUsed/>
     <w:qFormat/>
@@ -2398,10 +2272,10 @@
       <w14:ligatures w14:val="none"/>
     </w:rPr>
   </w:style>
-  <w:style w:type="paragraph" w:styleId="Spistreci1">
+  <w:style w:type="paragraph" w:styleId="TOC1">
     <w:name w:val="toc 1"/>
-    <w:basedOn w:val="Normalny"/>
-    <w:next w:val="Normalny"/>
+    <w:basedOn w:val="Normal"/>
+    <w:next w:val="Normal"/>
     <w:autoRedefine/>
     <w:uiPriority w:val="39"/>
     <w:unhideWhenUsed/>

</xml_diff>

<commit_message>
Updated pictures in docs
</commit_message>
<xml_diff>
--- a/documentation/Nowa dokumnetacja/Dokumentacja projektu.docx
+++ b/documentation/Nowa dokumnetacja/Dokumentacja projektu.docx
@@ -25,8 +25,13 @@
         <w:jc w:val="center"/>
       </w:pPr>
       <w:r>
-        <w:t>Grzegorz Książczyk</w:t>
-      </w:r>
+        <w:t xml:space="preserve">Grzegorz </w:t>
+      </w:r>
+      <w:proofErr w:type="spellStart"/>
+      <w:r>
+        <w:t>Książczyk</w:t>
+      </w:r>
+      <w:proofErr w:type="spellEnd"/>
     </w:p>
     <w:p>
       <w:pPr>
@@ -562,16 +567,42 @@
         <w:t>Stworzony przez nas projekt jest</w:t>
       </w:r>
       <w:r>
-        <w:t xml:space="preserve"> witryną pozwalającą na zamieszczanie i przeglądanie ogłoszeń. Witryna ta została stworzona z pomocą mikroserwisów napisanych w języku Python</w:t>
-      </w:r>
-      <w:r>
-        <w:t xml:space="preserve"> z wykorzystaniem FastAPI</w:t>
-      </w:r>
+        <w:t xml:space="preserve"> witryną pozwalającą na zamieszczanie i przeglądanie ogłoszeń. Witryna ta została stworzona z pomocą </w:t>
+      </w:r>
+      <w:proofErr w:type="spellStart"/>
+      <w:r>
+        <w:t>mikroserwisów</w:t>
+      </w:r>
+      <w:proofErr w:type="spellEnd"/>
+      <w:r>
+        <w:t xml:space="preserve"> napisanych w języku </w:t>
+      </w:r>
+      <w:proofErr w:type="spellStart"/>
+      <w:r>
+        <w:t>Python</w:t>
+      </w:r>
+      <w:proofErr w:type="spellEnd"/>
+      <w:r>
+        <w:t xml:space="preserve"> z wykorzystaniem </w:t>
+      </w:r>
+      <w:proofErr w:type="spellStart"/>
+      <w:r>
+        <w:t>FastAPI</w:t>
+      </w:r>
+      <w:proofErr w:type="spellEnd"/>
       <w:r>
         <w:t>,</w:t>
       </w:r>
       <w:r>
-        <w:t xml:space="preserve"> dwóch baz danych MySql,</w:t>
+        <w:t xml:space="preserve"> dwóch baz danych </w:t>
+      </w:r>
+      <w:proofErr w:type="spellStart"/>
+      <w:r>
+        <w:t>MySql</w:t>
+      </w:r>
+      <w:proofErr w:type="spellEnd"/>
+      <w:r>
+        <w:t>,</w:t>
       </w:r>
       <w:r>
         <w:t xml:space="preserve"> aplikacja mobilna</w:t>
@@ -595,22 +626,47 @@
         <w:t>Android Studio</w:t>
       </w:r>
       <w:r>
-        <w:t>. Mikroserwisy wraz z bazami danych są zawarte w kontenerach Docker. Projekt posiada też kontener z autorskim API służącym do komunikacji front-end z mikroserwisami oraz kontener phpMyAdmin służący do zarządzania bazami danych.</w:t>
+        <w:t xml:space="preserve">. </w:t>
+      </w:r>
+      <w:proofErr w:type="spellStart"/>
+      <w:r>
+        <w:t>Mikroserwisy</w:t>
+      </w:r>
+      <w:proofErr w:type="spellEnd"/>
+      <w:r>
+        <w:t xml:space="preserve"> wraz z bazami danych są zawarte w kontenerach Docker. Projekt posiada też kontener z autorskim API służącym do komunikacji front-end z </w:t>
+      </w:r>
+      <w:proofErr w:type="spellStart"/>
+      <w:r>
+        <w:t>mikroserwisami</w:t>
+      </w:r>
+      <w:proofErr w:type="spellEnd"/>
+      <w:r>
+        <w:t xml:space="preserve"> oraz kontener </w:t>
+      </w:r>
+      <w:proofErr w:type="spellStart"/>
+      <w:r>
+        <w:t>phpMyAdmin</w:t>
+      </w:r>
+      <w:proofErr w:type="spellEnd"/>
+      <w:r>
+        <w:t xml:space="preserve"> służący do zarządzania bazami danych.</w:t>
       </w:r>
     </w:p>
     <w:p>
       <w:pPr>
         <w:keepNext/>
+        <w:jc w:val="center"/>
       </w:pPr>
       <w:r>
         <w:rPr>
           <w:noProof/>
         </w:rPr>
         <w:drawing>
-          <wp:inline distT="0" distB="0" distL="0" distR="0" wp14:anchorId="064F235A" wp14:editId="4E8DB5BD">
-            <wp:extent cx="5781675" cy="2495550"/>
-            <wp:effectExtent l="0" t="0" r="9525" b="0"/>
-            <wp:docPr id="899537806" name="Obraz 5"/>
+          <wp:inline distT="0" distB="0" distL="0" distR="0" wp14:anchorId="5F7DC415" wp14:editId="55F00DAC">
+            <wp:extent cx="5295900" cy="2818993"/>
+            <wp:effectExtent l="0" t="0" r="0" b="635"/>
+            <wp:docPr id="1856327751" name="Picture 1" descr="A diagram of a ship&#10;&#10;Description automatically generated"/>
             <wp:cNvGraphicFramePr>
               <a:graphicFrameLocks xmlns:a="http://schemas.openxmlformats.org/drawingml/2006/main" noChangeAspect="1"/>
             </wp:cNvGraphicFramePr>
@@ -618,7 +674,7 @@
               <a:graphicData uri="http://schemas.openxmlformats.org/drawingml/2006/picture">
                 <pic:pic xmlns:pic="http://schemas.openxmlformats.org/drawingml/2006/picture">
                   <pic:nvPicPr>
-                    <pic:cNvPr id="0" name="Picture 5"/>
+                    <pic:cNvPr id="1856327751" name="Picture 1" descr="A diagram of a ship&#10;&#10;Description automatically generated"/>
                     <pic:cNvPicPr>
                       <a:picLocks noChangeAspect="1" noChangeArrowheads="1"/>
                     </pic:cNvPicPr>
@@ -639,7 +695,7 @@
                   <pic:spPr bwMode="auto">
                     <a:xfrm>
                       <a:off x="0" y="0"/>
-                      <a:ext cx="5781675" cy="2495550"/>
+                      <a:ext cx="5301388" cy="2821914"/>
                     </a:xfrm>
                     <a:prstGeom prst="rect">
                       <a:avLst/>
@@ -729,9 +785,11 @@
       <w:r>
         <w:t xml:space="preserve">-Baza </w:t>
       </w:r>
+      <w:proofErr w:type="spellStart"/>
       <w:r>
         <w:t>client</w:t>
       </w:r>
+      <w:proofErr w:type="spellEnd"/>
     </w:p>
     <w:p>
       <w:pPr>
@@ -832,14 +890,21 @@
       <w:r>
         <w:t xml:space="preserve"> Baza </w:t>
       </w:r>
+      <w:proofErr w:type="spellStart"/>
       <w:r>
         <w:t>client</w:t>
       </w:r>
-    </w:p>
-    <w:p>
-      <w:r>
-        <w:t>-Baza Listings</w:t>
-      </w:r>
+      <w:proofErr w:type="spellEnd"/>
+    </w:p>
+    <w:p>
+      <w:r>
+        <w:t xml:space="preserve">-Baza </w:t>
+      </w:r>
+      <w:proofErr w:type="spellStart"/>
+      <w:r>
+        <w:t>Listings</w:t>
+      </w:r>
+      <w:proofErr w:type="spellEnd"/>
     </w:p>
     <w:p>
       <w:pPr>
@@ -938,8 +1003,13 @@
         <w:fldChar w:fldCharType="end"/>
       </w:r>
       <w:r>
-        <w:t xml:space="preserve"> Baza Listings</w:t>
-      </w:r>
+        <w:t xml:space="preserve"> Baza </w:t>
+      </w:r>
+      <w:proofErr w:type="spellStart"/>
+      <w:r>
+        <w:t>Listings</w:t>
+      </w:r>
+      <w:proofErr w:type="spellEnd"/>
     </w:p>
     <w:p>
       <w:pPr>
@@ -950,8 +1020,21 @@
         <w:lastRenderedPageBreak/>
         <w:t>Schematy STD(</w:t>
       </w:r>
-      <w:r>
-        <w:t>State Transition Diagram</w:t>
+      <w:proofErr w:type="spellStart"/>
+      <w:r>
+        <w:t>State</w:t>
+      </w:r>
+      <w:proofErr w:type="spellEnd"/>
+      <w:r>
+        <w:t xml:space="preserve"> </w:t>
+      </w:r>
+      <w:proofErr w:type="spellStart"/>
+      <w:r>
+        <w:t>Transition</w:t>
+      </w:r>
+      <w:proofErr w:type="spellEnd"/>
+      <w:r>
+        <w:t xml:space="preserve"> Diagram</w:t>
       </w:r>
       <w:r>
         <w:t>)</w:t>
@@ -1263,7 +1346,15 @@
         <w:t>(</w:t>
       </w:r>
       <w:r>
-        <w:t>Data Flow Diagram</w:t>
+        <w:t xml:space="preserve">Data </w:t>
+      </w:r>
+      <w:proofErr w:type="spellStart"/>
+      <w:r>
+        <w:t>Flow</w:t>
+      </w:r>
+      <w:proofErr w:type="spellEnd"/>
+      <w:r>
+        <w:t xml:space="preserve"> Diagram</w:t>
       </w:r>
       <w:r>
         <w:t>)</w:t>

</xml_diff>